<commit_message>
feat: calc fee amount, chore: update mockData of books
</commit_message>
<xml_diff>
--- a/Báo cáo đồ án 1.docx
+++ b/Báo cáo đồ án 1.docx
@@ -1615,6 +1615,63 @@
                 <w:rFonts w:ascii="Times New Roman" w:hAnsi="Times New Roman" w:cs="Times New Roman"/>
               </w:rPr>
             </w:pPr>
+          </w:p>
+        </w:tc>
+      </w:tr>
+      <w:tr>
+        <w:tc>
+          <w:tcPr>
+            <w:tcW w:w="5435" w:type="dxa"/>
+          </w:tcPr>
+          <w:p>
+            <w:pPr>
+              <w:rPr>
+                <w:rFonts w:ascii="Times New Roman" w:hAnsi="Times New Roman" w:cs="Times New Roman"/>
+              </w:rPr>
+            </w:pPr>
+            <w:r>
+              <w:rPr>
+                <w:rFonts w:ascii="Times New Roman" w:hAnsi="Times New Roman" w:cs="Times New Roman"/>
+              </w:rPr>
+              <w:t xml:space="preserve">Calculate fee amount </w:t>
+            </w:r>
+          </w:p>
+        </w:tc>
+        <w:tc>
+          <w:tcPr>
+            <w:tcW w:w="817" w:type="dxa"/>
+          </w:tcPr>
+          <w:p>
+            <w:pPr>
+              <w:jc w:val="center"/>
+              <w:rPr>
+                <w:rFonts w:ascii="Times New Roman" w:hAnsi="Times New Roman" w:cs="Times New Roman"/>
+              </w:rPr>
+            </w:pPr>
+            <w:r>
+              <w:rPr>
+                <w:rFonts w:ascii="Times New Roman" w:hAnsi="Times New Roman" w:cs="Times New Roman"/>
+              </w:rPr>
+              <w:t>100</w:t>
+            </w:r>
+          </w:p>
+        </w:tc>
+        <w:tc>
+          <w:tcPr>
+            <w:tcW w:w="3098" w:type="dxa"/>
+          </w:tcPr>
+          <w:p>
+            <w:pPr>
+              <w:rPr>
+                <w:rFonts w:ascii="Times New Roman" w:hAnsi="Times New Roman" w:cs="Times New Roman"/>
+              </w:rPr>
+            </w:pPr>
+            <w:r>
+              <w:rPr>
+                <w:rFonts w:ascii="Times New Roman" w:hAnsi="Times New Roman" w:cs="Times New Roman"/>
+              </w:rPr>
+              <w:t>Lost books penalty + overdue fee</w:t>
+            </w:r>
           </w:p>
         </w:tc>
       </w:tr>

</xml_diff>